<commit_message>
Add updates to doc
</commit_message>
<xml_diff>
--- a/docs/Diplom_Yaniuk.docx
+++ b/docs/Diplom_Yaniuk.docx
@@ -4189,31 +4189,15 @@
           <w:szCs w:val="28"/>
           <w:lang w:val="ru-RU"/>
         </w:rPr>
-        <w:t>сти</w:t>
-      </w:r>
-      <w:r>
-        <w:rPr>
-          <w:sz w:val="28"/>
-          <w:szCs w:val="28"/>
-          <w:lang w:val="ru-RU"/>
-        </w:rPr>
-        <w:t>.</w:t>
-      </w:r>
-      <w:r>
-        <w:rPr>
-          <w:sz w:val="28"/>
-          <w:szCs w:val="28"/>
-          <w:lang w:val="ru-RU"/>
-        </w:rPr>
-        <w:t xml:space="preserve"> </w:t>
-      </w:r>
-      <w:r>
-        <w:rPr>
-          <w:sz w:val="28"/>
-          <w:szCs w:val="28"/>
-          <w:lang w:val="ru-RU"/>
-        </w:rPr>
-        <w:t>Она пр</w:t>
+        <w:t>сти.</w:t>
+      </w:r>
+      <w:r>
+        <w:rPr>
+          <w:sz w:val="28"/>
+          <w:szCs w:val="28"/>
+          <w:lang w:val="ru-RU"/>
+        </w:rPr>
+        <w:t xml:space="preserve"> Она пр</w:t>
       </w:r>
       <w:r>
         <w:rPr>
@@ -4243,23 +4227,7 @@
           <w:szCs w:val="28"/>
           <w:lang w:val="ru-RU"/>
         </w:rPr>
-        <w:t>виях,</w:t>
-      </w:r>
-      <w:r>
-        <w:rPr>
-          <w:sz w:val="28"/>
-          <w:szCs w:val="28"/>
-          <w:lang w:val="ru-RU"/>
-        </w:rPr>
-        <w:t xml:space="preserve"> </w:t>
-      </w:r>
-      <w:r>
-        <w:rPr>
-          <w:sz w:val="28"/>
-          <w:szCs w:val="28"/>
-          <w:lang w:val="ru-RU"/>
-        </w:rPr>
-        <w:t>м</w:t>
+        <w:t>виях, м</w:t>
       </w:r>
       <w:r>
         <w:rPr>
@@ -4319,15 +4287,7 @@
           <w:szCs w:val="28"/>
           <w:lang w:val="ru-RU"/>
         </w:rPr>
-        <w:t>сти</w:t>
-      </w:r>
-      <w:r>
-        <w:rPr>
-          <w:sz w:val="28"/>
-          <w:szCs w:val="28"/>
-          <w:lang w:val="ru-RU"/>
-        </w:rPr>
-        <w:t>.</w:t>
+        <w:t>сти.</w:t>
       </w:r>
     </w:p>
     <w:p>
@@ -4362,15 +4322,7 @@
           <w:szCs w:val="28"/>
           <w:lang w:val="ru-RU"/>
         </w:rPr>
-        <w:t>я</w:t>
-      </w:r>
-      <w:r>
-        <w:rPr>
-          <w:sz w:val="28"/>
-          <w:szCs w:val="28"/>
-          <w:lang w:val="ru-RU"/>
-        </w:rPr>
-        <w:t>, которое будет делать возможным процесс управления со</w:t>
+        <w:t>я, которое будет делать возможным процесс управления со</w:t>
       </w:r>
       <w:r>
         <w:rPr>
@@ -4482,23 +4434,13 @@
         </w:rPr>
         <w:t>o</w:t>
       </w:r>
-      <w:proofErr w:type="spellStart"/>
-      <w:r>
-        <w:rPr>
-          <w:sz w:val="28"/>
-          <w:szCs w:val="28"/>
-          <w:lang w:val="ru-RU"/>
-        </w:rPr>
-        <w:t>ектами</w:t>
-      </w:r>
-      <w:proofErr w:type="spellEnd"/>
-      <w:r>
-        <w:rPr>
-          <w:sz w:val="28"/>
-          <w:szCs w:val="28"/>
-          <w:lang w:val="ru-RU"/>
-        </w:rPr>
-        <w:t xml:space="preserve"> и были поставлены задачи дипломного проекта.</w:t>
+      <w:r>
+        <w:rPr>
+          <w:sz w:val="28"/>
+          <w:szCs w:val="28"/>
+          <w:lang w:val="ru-RU"/>
+        </w:rPr>
+        <w:t>ектами и были поставлены задачи дипломного проекта.</w:t>
       </w:r>
     </w:p>
     <w:p>
@@ -7722,7 +7664,13 @@
       <w:bookmarkStart w:id="12" w:name="_Toc69717364"/>
       <w:r>
         <w:lastRenderedPageBreak/>
-        <w:t>Проектирование приложения</w:t>
+        <w:t xml:space="preserve">Проектирование </w:t>
+      </w:r>
+      <w:r>
+        <w:t xml:space="preserve">программного </w:t>
+      </w:r>
+      <w:r>
+        <w:t>приложения</w:t>
       </w:r>
       <w:bookmarkEnd w:id="12"/>
     </w:p>
@@ -8165,37 +8113,12 @@
           <w:szCs w:val="28"/>
         </w:rPr>
       </w:pPr>
-      <w:proofErr w:type="spellStart"/>
-      <w:r>
-        <w:rPr>
-          <w:sz w:val="28"/>
-          <w:szCs w:val="28"/>
-        </w:rPr>
-        <w:t>Таблица</w:t>
-      </w:r>
-      <w:proofErr w:type="spellEnd"/>
-      <w:r>
-        <w:rPr>
-          <w:sz w:val="28"/>
-          <w:szCs w:val="28"/>
-        </w:rPr>
-        <w:t xml:space="preserve"> 2.1 – </w:t>
-      </w:r>
-      <w:proofErr w:type="spellStart"/>
-      <w:r>
-        <w:rPr>
-          <w:sz w:val="28"/>
-          <w:szCs w:val="28"/>
-        </w:rPr>
-        <w:t>Роли</w:t>
-      </w:r>
-      <w:proofErr w:type="spellEnd"/>
-      <w:r>
-        <w:rPr>
-          <w:sz w:val="28"/>
-          <w:szCs w:val="28"/>
-        </w:rPr>
-        <w:t xml:space="preserve"> пользователей в приложении</w:t>
+      <w:r>
+        <w:rPr>
+          <w:sz w:val="28"/>
+          <w:szCs w:val="28"/>
+        </w:rPr>
+        <w:t>Таблица 2.1 – Роли пользователей в приложении</w:t>
       </w:r>
     </w:p>
     <w:tbl>
@@ -8267,6 +8190,12 @@
               </w:rPr>
               <w:t>Заказчик, может полностью управлять командой и проектом</w:t>
             </w:r>
+            <w:r>
+              <w:rPr>
+                <w:lang w:val="ru-RU"/>
+              </w:rPr>
+              <w:t>.</w:t>
+            </w:r>
           </w:p>
         </w:tc>
       </w:tr>
@@ -8319,6 +8248,12 @@
               </w:rPr>
               <w:t>мастер команды, может управлять составом команды</w:t>
             </w:r>
+            <w:r>
+              <w:rPr>
+                <w:lang w:val="ru-RU"/>
+              </w:rPr>
+              <w:t>.</w:t>
+            </w:r>
           </w:p>
         </w:tc>
       </w:tr>
@@ -8353,6 +8288,12 @@
               </w:rPr>
               <w:t>Глава команды инженеров, может управлять составом команды, назначать задачи инженерам</w:t>
             </w:r>
+            <w:r>
+              <w:rPr>
+                <w:lang w:val="ru-RU"/>
+              </w:rPr>
+              <w:t>.</w:t>
+            </w:r>
           </w:p>
         </w:tc>
       </w:tr>
@@ -8426,6 +8367,42 @@
                 <w:lang w:val="ru-RU"/>
               </w:rPr>
               <w:t>.</w:t>
+            </w:r>
+            <w:r>
+              <w:rPr>
+                <w:lang w:val="ru-RU"/>
+              </w:rPr>
+              <w:t xml:space="preserve"> Имеют </w:t>
+            </w:r>
+            <w:r>
+              <w:rPr>
+                <w:lang w:val="ru-RU"/>
+              </w:rPr>
+              <w:t>возможность</w:t>
+            </w:r>
+            <w:r>
+              <w:rPr>
+                <w:lang w:val="ru-RU"/>
+              </w:rPr>
+              <w:t xml:space="preserve"> на дополнение и обновление</w:t>
+            </w:r>
+            <w:r>
+              <w:rPr>
+                <w:lang w:val="ru-RU"/>
+              </w:rPr>
+              <w:t xml:space="preserve"> информации о</w:t>
+            </w:r>
+            <w:r>
+              <w:rPr>
+                <w:lang w:val="ru-RU"/>
+              </w:rPr>
+              <w:t xml:space="preserve"> задач</w:t>
+            </w:r>
+            <w:r>
+              <w:rPr>
+                <w:lang w:val="ru-RU"/>
+              </w:rPr>
+              <w:t>е.</w:t>
             </w:r>
           </w:p>
         </w:tc>
@@ -9225,13 +9202,23 @@
         </w:rPr>
         <w:t>a</w:t>
       </w:r>
-      <w:r>
-        <w:rPr>
-          <w:sz w:val="28"/>
-          <w:szCs w:val="28"/>
-          <w:lang w:val="ru-RU"/>
-        </w:rPr>
-        <w:t xml:space="preserve">нных включает в себя </w:t>
+      <w:proofErr w:type="spellStart"/>
+      <w:r>
+        <w:rPr>
+          <w:sz w:val="28"/>
+          <w:szCs w:val="28"/>
+          <w:lang w:val="ru-RU"/>
+        </w:rPr>
+        <w:t>нных</w:t>
+      </w:r>
+      <w:proofErr w:type="spellEnd"/>
+      <w:r>
+        <w:rPr>
+          <w:sz w:val="28"/>
+          <w:szCs w:val="28"/>
+          <w:lang w:val="ru-RU"/>
+        </w:rPr>
+        <w:t xml:space="preserve"> включает в себя </w:t>
       </w:r>
       <w:r>
         <w:rPr>
@@ -20084,7 +20071,7 @@
           <w:sz w:val="28"/>
           <w:szCs w:val="28"/>
         </w:rPr>
-        <w:t>Clean</w:t>
+        <w:t>Vector</w:t>
       </w:r>
       <w:r>
         <w:rPr>
@@ -20099,7 +20086,7 @@
           <w:sz w:val="28"/>
           <w:szCs w:val="28"/>
         </w:rPr>
-        <w:t>Architecture</w:t>
+        <w:t>Graphics</w:t>
       </w:r>
       <w:r>
         <w:rPr>

</xml_diff>